<commit_message>
Completion of final in class assignment - Day 4
</commit_message>
<xml_diff>
--- a/Day4_classwork/Day4.docx
+++ b/Day4_classwork/Day4.docx
@@ -4539,25 +4539,85 @@
         <w:rPr>
           <w:rFonts w:ascii="Arial" w:hAnsi="Arial" w:cs="Arial"/>
           <w:b/>
-          <w:u w:val="single"/>
-        </w:rPr>
-      </w:pPr>
-    </w:p>
-    <w:p>
-      <w:pPr>
-        <w:rPr>
-          <w:rFonts w:ascii="Arial" w:hAnsi="Arial" w:cs="Arial"/>
-          <w:b/>
-          <w:u w:val="single"/>
-        </w:rPr>
-      </w:pPr>
-      <w:r>
-        <w:rPr>
-          <w:rFonts w:ascii="Arial" w:hAnsi="Arial" w:cs="Arial"/>
-          <w:b/>
-          <w:u w:val="single"/>
-        </w:rPr>
-        <w:t xml:space="preserve">BCNF: </w:t>
+        </w:rPr>
+      </w:pPr>
+    </w:p>
+    <w:p>
+      <w:pPr>
+        <w:rPr>
+          <w:rFonts w:ascii="Arial" w:hAnsi="Arial" w:cs="Arial"/>
+          <w:b/>
+        </w:rPr>
+      </w:pPr>
+      <w:r>
+        <w:rPr>
+          <w:rFonts w:ascii="Arial" w:hAnsi="Arial" w:cs="Arial"/>
+          <w:b/>
+        </w:rPr>
+        <w:t xml:space="preserve">Example 2: </w:t>
+      </w:r>
+    </w:p>
+    <w:p>
+      <w:pPr>
+        <w:rPr>
+          <w:rFonts w:ascii="Arial" w:hAnsi="Arial" w:cs="Arial"/>
+        </w:rPr>
+      </w:pPr>
+      <w:r>
+        <w:rPr>
+          <w:rFonts w:ascii="Arial" w:hAnsi="Arial" w:cs="Arial"/>
+          <w:b/>
+        </w:rPr>
+        <w:t xml:space="preserve">Book </w:t>
+      </w:r>
+      <w:proofErr w:type="gramStart"/>
+      <w:r>
+        <w:rPr>
+          <w:rFonts w:ascii="Arial" w:hAnsi="Arial" w:cs="Arial"/>
+          <w:b/>
+        </w:rPr>
+        <w:t xml:space="preserve">( </w:t>
+      </w:r>
+      <w:r>
+        <w:rPr>
+          <w:rFonts w:ascii="Arial" w:hAnsi="Arial" w:cs="Arial"/>
+        </w:rPr>
+        <w:t>ISBN</w:t>
+      </w:r>
+      <w:proofErr w:type="gramEnd"/>
+      <w:r>
+        <w:rPr>
+          <w:rFonts w:ascii="Arial" w:hAnsi="Arial" w:cs="Arial"/>
+        </w:rPr>
+        <w:t xml:space="preserve">, title, author, </w:t>
+      </w:r>
+      <w:proofErr w:type="spellStart"/>
+      <w:r>
+        <w:rPr>
+          <w:rFonts w:ascii="Arial" w:hAnsi="Arial" w:cs="Arial"/>
+        </w:rPr>
+        <w:t>author_country</w:t>
+      </w:r>
+      <w:proofErr w:type="spellEnd"/>
+      <w:r>
+        <w:rPr>
+          <w:rFonts w:ascii="Arial" w:hAnsi="Arial" w:cs="Arial"/>
+        </w:rPr>
+        <w:t xml:space="preserve">, genre, </w:t>
+      </w:r>
+      <w:proofErr w:type="spellStart"/>
+      <w:r>
+        <w:rPr>
+          <w:rFonts w:ascii="Arial" w:hAnsi="Arial" w:cs="Arial"/>
+        </w:rPr>
+        <w:t>genre_description</w:t>
+      </w:r>
+      <w:proofErr w:type="spellEnd"/>
+      <w:r>
+        <w:rPr>
+          <w:rFonts w:ascii="Arial" w:hAnsi="Arial" w:cs="Arial"/>
+        </w:rPr>
+        <w:t>)</w:t>
       </w:r>
     </w:p>
     <w:p>
@@ -4575,10 +4635,326 @@
         <w:rPr>
           <w:rFonts w:ascii="Arial" w:hAnsi="Arial" w:cs="Arial"/>
         </w:rPr>
-        <w:t>There can be no multi valued dependencies</w:t>
+        <w:t xml:space="preserve">ISBN is primary key and unique </w:t>
+      </w:r>
+    </w:p>
+    <w:p>
+      <w:pPr>
+        <w:pStyle w:val="ListParagraph"/>
+        <w:numPr>
+          <w:ilvl w:val="0"/>
+          <w:numId w:val="2"/>
+        </w:numPr>
+        <w:rPr>
+          <w:rFonts w:ascii="Arial" w:hAnsi="Arial" w:cs="Arial"/>
+        </w:rPr>
+      </w:pPr>
+      <w:r>
+        <w:rPr>
+          <w:rFonts w:ascii="Arial" w:hAnsi="Arial" w:cs="Arial"/>
+        </w:rPr>
+        <w:t xml:space="preserve">Author can write many books </w:t>
+      </w:r>
+    </w:p>
+    <w:p>
+      <w:pPr>
+        <w:pStyle w:val="ListParagraph"/>
+        <w:numPr>
+          <w:ilvl w:val="0"/>
+          <w:numId w:val="2"/>
+        </w:numPr>
+        <w:rPr>
+          <w:rFonts w:ascii="Arial" w:hAnsi="Arial" w:cs="Arial"/>
+        </w:rPr>
+      </w:pPr>
+      <w:r>
+        <w:rPr>
+          <w:rFonts w:ascii="Arial" w:hAnsi="Arial" w:cs="Arial"/>
+        </w:rPr>
+        <w:t xml:space="preserve">Each book can be written by only one author </w:t>
+      </w:r>
+    </w:p>
+    <w:p>
+      <w:pPr>
+        <w:pStyle w:val="ListParagraph"/>
+        <w:numPr>
+          <w:ilvl w:val="0"/>
+          <w:numId w:val="2"/>
+        </w:numPr>
+        <w:rPr>
+          <w:rFonts w:ascii="Arial" w:hAnsi="Arial" w:cs="Arial"/>
+        </w:rPr>
+      </w:pPr>
+      <w:r>
+        <w:rPr>
+          <w:rFonts w:ascii="Arial" w:hAnsi="Arial" w:cs="Arial"/>
+        </w:rPr>
+        <w:t xml:space="preserve">Books can be in multiple genre </w:t>
+      </w:r>
+    </w:p>
+    <w:p>
+      <w:pPr>
+        <w:pStyle w:val="ListParagraph"/>
+        <w:numPr>
+          <w:ilvl w:val="0"/>
+          <w:numId w:val="2"/>
+        </w:numPr>
+        <w:rPr>
+          <w:rFonts w:ascii="Arial" w:hAnsi="Arial" w:cs="Arial"/>
+        </w:rPr>
+      </w:pPr>
+      <w:r>
+        <w:rPr>
+          <w:rFonts w:ascii="Arial" w:hAnsi="Arial" w:cs="Arial"/>
+        </w:rPr>
+        <w:t>Genres contain multiple books</w:t>
+      </w:r>
+    </w:p>
+    <w:p>
+      <w:pPr>
+        <w:rPr>
+          <w:rFonts w:ascii="Arial" w:hAnsi="Arial" w:cs="Arial"/>
+        </w:rPr>
+      </w:pPr>
+      <w:r>
+        <w:rPr>
+          <w:rFonts w:ascii="Arial" w:hAnsi="Arial" w:cs="Arial"/>
+        </w:rPr>
+        <w:t xml:space="preserve">Normalize to 3 NF </w:t>
+      </w:r>
+    </w:p>
+    <w:p>
+      <w:pPr>
+        <w:rPr>
+          <w:rFonts w:ascii="Arial" w:hAnsi="Arial" w:cs="Arial"/>
+        </w:rPr>
+      </w:pPr>
+      <w:r>
+        <w:rPr>
+          <w:rFonts w:ascii="Arial" w:hAnsi="Arial" w:cs="Arial"/>
+          <w:b/>
+        </w:rPr>
+        <w:t>Book</w:t>
+      </w:r>
+      <w:r>
+        <w:rPr>
+          <w:rFonts w:ascii="Arial" w:hAnsi="Arial" w:cs="Arial"/>
+        </w:rPr>
+        <w:t xml:space="preserve"> (</w:t>
+      </w:r>
+      <w:r>
+        <w:rPr>
+          <w:rFonts w:ascii="Arial" w:hAnsi="Arial" w:cs="Arial"/>
+        </w:rPr>
+        <w:t>[</w:t>
+      </w:r>
+      <w:r>
+        <w:rPr>
+          <w:rFonts w:ascii="Arial" w:hAnsi="Arial" w:cs="Arial"/>
+        </w:rPr>
+        <w:t>ISBN</w:t>
+      </w:r>
+      <w:r>
+        <w:rPr>
+          <w:rFonts w:ascii="Arial" w:hAnsi="Arial" w:cs="Arial"/>
+        </w:rPr>
+        <w:t>]</w:t>
+      </w:r>
+      <w:r>
+        <w:rPr>
+          <w:rFonts w:ascii="Arial" w:hAnsi="Arial" w:cs="Arial"/>
+        </w:rPr>
+        <w:t>, title, author</w:t>
+      </w:r>
+      <w:r>
+        <w:rPr>
+          <w:rFonts w:ascii="Arial" w:hAnsi="Arial" w:cs="Arial"/>
+        </w:rPr>
+        <w:t>, genre</w:t>
+      </w:r>
+      <w:r>
+        <w:rPr>
+          <w:rFonts w:ascii="Arial" w:hAnsi="Arial" w:cs="Arial"/>
+        </w:rPr>
+        <w:t xml:space="preserve">) </w:t>
+      </w:r>
+    </w:p>
+    <w:p>
+      <w:pPr>
+        <w:rPr>
+          <w:rFonts w:ascii="Arial" w:hAnsi="Arial" w:cs="Arial"/>
+        </w:rPr>
+      </w:pPr>
+      <w:r>
+        <w:rPr>
+          <w:rFonts w:ascii="Arial" w:hAnsi="Arial" w:cs="Arial"/>
+          <w:b/>
+        </w:rPr>
+        <w:t>Author</w:t>
+      </w:r>
+      <w:r>
+        <w:rPr>
+          <w:rFonts w:ascii="Arial" w:hAnsi="Arial" w:cs="Arial"/>
+        </w:rPr>
+        <w:t>(</w:t>
+      </w:r>
+      <w:r>
+        <w:rPr>
+          <w:rFonts w:ascii="Arial" w:hAnsi="Arial" w:cs="Arial"/>
+        </w:rPr>
+        <w:t>[</w:t>
+      </w:r>
+      <w:r>
+        <w:rPr>
+          <w:rFonts w:ascii="Arial" w:hAnsi="Arial" w:cs="Arial"/>
+        </w:rPr>
+        <w:t>a</w:t>
+      </w:r>
+      <w:r>
+        <w:rPr>
+          <w:rFonts w:ascii="Arial" w:hAnsi="Arial" w:cs="Arial"/>
+        </w:rPr>
+        <w:t>uthor</w:t>
+      </w:r>
+      <w:r>
+        <w:rPr>
+          <w:rFonts w:ascii="Arial" w:hAnsi="Arial" w:cs="Arial"/>
+        </w:rPr>
+        <w:t>]</w:t>
+      </w:r>
+      <w:r>
+        <w:rPr>
+          <w:rFonts w:ascii="Arial" w:hAnsi="Arial" w:cs="Arial"/>
+        </w:rPr>
+        <w:t xml:space="preserve">, </w:t>
+      </w:r>
+      <w:proofErr w:type="spellStart"/>
+      <w:r>
+        <w:rPr>
+          <w:rFonts w:ascii="Arial" w:hAnsi="Arial" w:cs="Arial"/>
+        </w:rPr>
+        <w:t>author_country</w:t>
+      </w:r>
+      <w:proofErr w:type="spellEnd"/>
+      <w:r>
+        <w:rPr>
+          <w:rFonts w:ascii="Arial" w:hAnsi="Arial" w:cs="Arial"/>
+        </w:rPr>
+        <w:t>)</w:t>
+      </w:r>
+    </w:p>
+    <w:p>
+      <w:pPr>
+        <w:rPr>
+          <w:rFonts w:ascii="Arial" w:hAnsi="Arial" w:cs="Arial"/>
+        </w:rPr>
+      </w:pPr>
+      <w:r>
+        <w:rPr>
+          <w:rFonts w:ascii="Arial" w:hAnsi="Arial" w:cs="Arial"/>
+          <w:b/>
+        </w:rPr>
+        <w:t>Genre</w:t>
+      </w:r>
+      <w:r>
+        <w:rPr>
+          <w:rFonts w:ascii="Arial" w:hAnsi="Arial" w:cs="Arial"/>
+        </w:rPr>
+        <w:t xml:space="preserve"> (</w:t>
+      </w:r>
+      <w:r>
+        <w:rPr>
+          <w:rFonts w:ascii="Arial" w:hAnsi="Arial" w:cs="Arial"/>
+        </w:rPr>
+        <w:t>[</w:t>
+      </w:r>
+      <w:r>
+        <w:rPr>
+          <w:rFonts w:ascii="Arial" w:hAnsi="Arial" w:cs="Arial"/>
+        </w:rPr>
+        <w:t>g</w:t>
+      </w:r>
+      <w:r>
+        <w:rPr>
+          <w:rFonts w:ascii="Arial" w:hAnsi="Arial" w:cs="Arial"/>
+        </w:rPr>
+        <w:t>enre</w:t>
+      </w:r>
+      <w:r>
+        <w:rPr>
+          <w:rFonts w:ascii="Arial" w:hAnsi="Arial" w:cs="Arial"/>
+        </w:rPr>
+        <w:t>]</w:t>
+      </w:r>
+      <w:r>
+        <w:rPr>
+          <w:rFonts w:ascii="Arial" w:hAnsi="Arial" w:cs="Arial"/>
+        </w:rPr>
+        <w:t xml:space="preserve">, </w:t>
+      </w:r>
+      <w:proofErr w:type="spellStart"/>
+      <w:r>
+        <w:rPr>
+          <w:rFonts w:ascii="Arial" w:hAnsi="Arial" w:cs="Arial"/>
+        </w:rPr>
+        <w:t>genre_description</w:t>
+      </w:r>
+      <w:proofErr w:type="spellEnd"/>
+      <w:r>
+        <w:rPr>
+          <w:rFonts w:ascii="Arial" w:hAnsi="Arial" w:cs="Arial"/>
+        </w:rPr>
+        <w:t>)</w:t>
+      </w:r>
+    </w:p>
+    <w:p>
+      <w:pPr>
+        <w:rPr>
+          <w:rFonts w:ascii="Arial" w:hAnsi="Arial" w:cs="Arial"/>
+        </w:rPr>
+      </w:pPr>
+      <w:proofErr w:type="spellStart"/>
+      <w:r>
+        <w:rPr>
+          <w:rFonts w:ascii="Arial" w:hAnsi="Arial" w:cs="Arial"/>
+          <w:b/>
+        </w:rPr>
+        <w:t>Book_Genre</w:t>
+      </w:r>
+      <w:proofErr w:type="spellEnd"/>
+      <w:r>
+        <w:rPr>
+          <w:rFonts w:ascii="Arial" w:hAnsi="Arial" w:cs="Arial"/>
+        </w:rPr>
+        <w:t>([</w:t>
+      </w:r>
+      <w:r>
+        <w:rPr>
+          <w:rFonts w:ascii="Arial" w:hAnsi="Arial" w:cs="Arial"/>
+        </w:rPr>
+        <w:t>ISBN, genre</w:t>
+      </w:r>
+      <w:r>
+        <w:rPr>
+          <w:rFonts w:ascii="Arial" w:hAnsi="Arial" w:cs="Arial"/>
+        </w:rPr>
+        <w:t>]</w:t>
       </w:r>
       <w:bookmarkStart w:id="0" w:name="_GoBack"/>
       <w:bookmarkEnd w:id="0"/>
+      <w:r>
+        <w:rPr>
+          <w:rFonts w:ascii="Arial" w:hAnsi="Arial" w:cs="Arial"/>
+        </w:rPr>
+        <w:t xml:space="preserve">)  </w:t>
+      </w:r>
+    </w:p>
+    <w:p>
+      <w:pPr>
+        <w:rPr>
+          <w:rFonts w:ascii="Arial" w:hAnsi="Arial" w:cs="Arial"/>
+        </w:rPr>
+      </w:pPr>
     </w:p>
     <w:p>
       <w:pPr>
@@ -4594,6 +4970,41 @@
           <w:b/>
           <w:u w:val="single"/>
         </w:rPr>
+        <w:t xml:space="preserve">BCNF: </w:t>
+      </w:r>
+    </w:p>
+    <w:p>
+      <w:pPr>
+        <w:pStyle w:val="ListParagraph"/>
+        <w:numPr>
+          <w:ilvl w:val="0"/>
+          <w:numId w:val="2"/>
+        </w:numPr>
+        <w:rPr>
+          <w:rFonts w:ascii="Arial" w:hAnsi="Arial" w:cs="Arial"/>
+        </w:rPr>
+      </w:pPr>
+      <w:r>
+        <w:rPr>
+          <w:rFonts w:ascii="Arial" w:hAnsi="Arial" w:cs="Arial"/>
+        </w:rPr>
+        <w:t>There can be no multi valued dependencies</w:t>
+      </w:r>
+    </w:p>
+    <w:p>
+      <w:pPr>
+        <w:rPr>
+          <w:rFonts w:ascii="Arial" w:hAnsi="Arial" w:cs="Arial"/>
+          <w:b/>
+          <w:u w:val="single"/>
+        </w:rPr>
+      </w:pPr>
+      <w:r>
+        <w:rPr>
+          <w:rFonts w:ascii="Arial" w:hAnsi="Arial" w:cs="Arial"/>
+          <w:b/>
+          <w:u w:val="single"/>
+        </w:rPr>
         <w:t>Intro DBA:</w:t>
       </w:r>
     </w:p>
@@ -4764,6 +5175,7 @@
         <w:rPr>
           <w:rFonts w:ascii="Arial" w:hAnsi="Arial" w:cs="Arial"/>
         </w:rPr>
+        <w:lastRenderedPageBreak/>
         <w:t>Revoke privileges</w:t>
       </w:r>
     </w:p>

</xml_diff>

<commit_message>
Correction in In-Class Assignment - Day 4
</commit_message>
<xml_diff>
--- a/Day4_classwork/Day4.docx
+++ b/Day4_classwork/Day4.docx
@@ -4764,184 +4764,193 @@
         <w:rPr>
           <w:rFonts w:ascii="Arial" w:hAnsi="Arial" w:cs="Arial"/>
         </w:rPr>
-        <w:t>, title, author</w:t>
-      </w:r>
-      <w:r>
-        <w:rPr>
-          <w:rFonts w:ascii="Arial" w:hAnsi="Arial" w:cs="Arial"/>
-        </w:rPr>
-        <w:t>, genre</w:t>
-      </w:r>
-      <w:r>
-        <w:rPr>
-          <w:rFonts w:ascii="Arial" w:hAnsi="Arial" w:cs="Arial"/>
-        </w:rPr>
-        <w:t xml:space="preserve">) </w:t>
-      </w:r>
-    </w:p>
-    <w:p>
-      <w:pPr>
-        <w:rPr>
-          <w:rFonts w:ascii="Arial" w:hAnsi="Arial" w:cs="Arial"/>
-        </w:rPr>
-      </w:pPr>
-      <w:r>
-        <w:rPr>
-          <w:rFonts w:ascii="Arial" w:hAnsi="Arial" w:cs="Arial"/>
-          <w:b/>
-        </w:rPr>
-        <w:t>Author</w:t>
-      </w:r>
-      <w:r>
-        <w:rPr>
-          <w:rFonts w:ascii="Arial" w:hAnsi="Arial" w:cs="Arial"/>
-        </w:rPr>
-        <w:t>(</w:t>
-      </w:r>
-      <w:r>
-        <w:rPr>
-          <w:rFonts w:ascii="Arial" w:hAnsi="Arial" w:cs="Arial"/>
-        </w:rPr>
-        <w:t>[</w:t>
-      </w:r>
-      <w:r>
-        <w:rPr>
-          <w:rFonts w:ascii="Arial" w:hAnsi="Arial" w:cs="Arial"/>
-        </w:rPr>
-        <w:t>a</w:t>
-      </w:r>
-      <w:r>
-        <w:rPr>
-          <w:rFonts w:ascii="Arial" w:hAnsi="Arial" w:cs="Arial"/>
-        </w:rPr>
-        <w:t>uthor</w:t>
-      </w:r>
-      <w:r>
-        <w:rPr>
-          <w:rFonts w:ascii="Arial" w:hAnsi="Arial" w:cs="Arial"/>
-        </w:rPr>
-        <w:t>]</w:t>
-      </w:r>
-      <w:r>
-        <w:rPr>
-          <w:rFonts w:ascii="Arial" w:hAnsi="Arial" w:cs="Arial"/>
-        </w:rPr>
-        <w:t xml:space="preserve">, </w:t>
-      </w:r>
-      <w:proofErr w:type="spellStart"/>
-      <w:r>
-        <w:rPr>
-          <w:rFonts w:ascii="Arial" w:hAnsi="Arial" w:cs="Arial"/>
-        </w:rPr>
-        <w:t>author_country</w:t>
-      </w:r>
-      <w:proofErr w:type="spellEnd"/>
-      <w:r>
-        <w:rPr>
-          <w:rFonts w:ascii="Arial" w:hAnsi="Arial" w:cs="Arial"/>
-        </w:rPr>
-        <w:t>)</w:t>
-      </w:r>
-    </w:p>
-    <w:p>
-      <w:pPr>
-        <w:rPr>
-          <w:rFonts w:ascii="Arial" w:hAnsi="Arial" w:cs="Arial"/>
-        </w:rPr>
-      </w:pPr>
-      <w:r>
-        <w:rPr>
-          <w:rFonts w:ascii="Arial" w:hAnsi="Arial" w:cs="Arial"/>
-          <w:b/>
-        </w:rPr>
-        <w:t>Genre</w:t>
-      </w:r>
-      <w:r>
-        <w:rPr>
-          <w:rFonts w:ascii="Arial" w:hAnsi="Arial" w:cs="Arial"/>
-        </w:rPr>
-        <w:t xml:space="preserve"> (</w:t>
-      </w:r>
-      <w:r>
-        <w:rPr>
-          <w:rFonts w:ascii="Arial" w:hAnsi="Arial" w:cs="Arial"/>
-        </w:rPr>
-        <w:t>[</w:t>
-      </w:r>
-      <w:r>
-        <w:rPr>
-          <w:rFonts w:ascii="Arial" w:hAnsi="Arial" w:cs="Arial"/>
-        </w:rPr>
-        <w:t>g</w:t>
-      </w:r>
-      <w:r>
-        <w:rPr>
-          <w:rFonts w:ascii="Arial" w:hAnsi="Arial" w:cs="Arial"/>
-        </w:rPr>
-        <w:t>enre</w:t>
-      </w:r>
-      <w:r>
-        <w:rPr>
-          <w:rFonts w:ascii="Arial" w:hAnsi="Arial" w:cs="Arial"/>
-        </w:rPr>
-        <w:t>]</w:t>
-      </w:r>
-      <w:r>
-        <w:rPr>
-          <w:rFonts w:ascii="Arial" w:hAnsi="Arial" w:cs="Arial"/>
-        </w:rPr>
-        <w:t xml:space="preserve">, </w:t>
-      </w:r>
-      <w:proofErr w:type="spellStart"/>
-      <w:r>
-        <w:rPr>
-          <w:rFonts w:ascii="Arial" w:hAnsi="Arial" w:cs="Arial"/>
-        </w:rPr>
-        <w:t>genre_description</w:t>
-      </w:r>
-      <w:proofErr w:type="spellEnd"/>
-      <w:r>
-        <w:rPr>
-          <w:rFonts w:ascii="Arial" w:hAnsi="Arial" w:cs="Arial"/>
-        </w:rPr>
-        <w:t>)</w:t>
-      </w:r>
-    </w:p>
-    <w:p>
-      <w:pPr>
-        <w:rPr>
-          <w:rFonts w:ascii="Arial" w:hAnsi="Arial" w:cs="Arial"/>
-        </w:rPr>
-      </w:pPr>
-      <w:proofErr w:type="spellStart"/>
-      <w:r>
-        <w:rPr>
-          <w:rFonts w:ascii="Arial" w:hAnsi="Arial" w:cs="Arial"/>
-          <w:b/>
-        </w:rPr>
-        <w:t>Book_Genre</w:t>
-      </w:r>
-      <w:proofErr w:type="spellEnd"/>
-      <w:r>
-        <w:rPr>
-          <w:rFonts w:ascii="Arial" w:hAnsi="Arial" w:cs="Arial"/>
-        </w:rPr>
-        <w:t>([</w:t>
-      </w:r>
-      <w:r>
-        <w:rPr>
-          <w:rFonts w:ascii="Arial" w:hAnsi="Arial" w:cs="Arial"/>
-        </w:rPr>
-        <w:t>ISBN, genre</w:t>
-      </w:r>
-      <w:r>
-        <w:rPr>
-          <w:rFonts w:ascii="Arial" w:hAnsi="Arial" w:cs="Arial"/>
-        </w:rPr>
-        <w:t>]</w:t>
+        <w:t>, title</w:t>
       </w:r>
       <w:bookmarkStart w:id="0" w:name="_GoBack"/>
       <w:bookmarkEnd w:id="0"/>
+      <w:r>
+        <w:rPr>
+          <w:rFonts w:ascii="Arial" w:hAnsi="Arial" w:cs="Arial"/>
+        </w:rPr>
+        <w:t xml:space="preserve">) </w:t>
+      </w:r>
+    </w:p>
+    <w:p>
+      <w:pPr>
+        <w:rPr>
+          <w:rFonts w:ascii="Arial" w:hAnsi="Arial" w:cs="Arial"/>
+        </w:rPr>
+      </w:pPr>
+      <w:r>
+        <w:rPr>
+          <w:rFonts w:ascii="Arial" w:hAnsi="Arial" w:cs="Arial"/>
+          <w:b/>
+        </w:rPr>
+        <w:t>Author</w:t>
+      </w:r>
+      <w:r>
+        <w:rPr>
+          <w:rFonts w:ascii="Arial" w:hAnsi="Arial" w:cs="Arial"/>
+        </w:rPr>
+        <w:t>(</w:t>
+      </w:r>
+      <w:r>
+        <w:rPr>
+          <w:rFonts w:ascii="Arial" w:hAnsi="Arial" w:cs="Arial"/>
+        </w:rPr>
+        <w:t>[</w:t>
+      </w:r>
+      <w:r>
+        <w:rPr>
+          <w:rFonts w:ascii="Arial" w:hAnsi="Arial" w:cs="Arial"/>
+        </w:rPr>
+        <w:t>a</w:t>
+      </w:r>
+      <w:r>
+        <w:rPr>
+          <w:rFonts w:ascii="Arial" w:hAnsi="Arial" w:cs="Arial"/>
+        </w:rPr>
+        <w:t>uthor</w:t>
+      </w:r>
+      <w:r>
+        <w:rPr>
+          <w:rFonts w:ascii="Arial" w:hAnsi="Arial" w:cs="Arial"/>
+        </w:rPr>
+        <w:t>]</w:t>
+      </w:r>
+      <w:r>
+        <w:rPr>
+          <w:rFonts w:ascii="Arial" w:hAnsi="Arial" w:cs="Arial"/>
+        </w:rPr>
+        <w:t xml:space="preserve">, </w:t>
+      </w:r>
+      <w:proofErr w:type="spellStart"/>
+      <w:r>
+        <w:rPr>
+          <w:rFonts w:ascii="Arial" w:hAnsi="Arial" w:cs="Arial"/>
+        </w:rPr>
+        <w:t>author_country</w:t>
+      </w:r>
+      <w:proofErr w:type="spellEnd"/>
+      <w:r>
+        <w:rPr>
+          <w:rFonts w:ascii="Arial" w:hAnsi="Arial" w:cs="Arial"/>
+        </w:rPr>
+        <w:t>)</w:t>
+      </w:r>
+    </w:p>
+    <w:p>
+      <w:pPr>
+        <w:rPr>
+          <w:rFonts w:ascii="Arial" w:hAnsi="Arial" w:cs="Arial"/>
+        </w:rPr>
+      </w:pPr>
+      <w:r>
+        <w:rPr>
+          <w:rFonts w:ascii="Arial" w:hAnsi="Arial" w:cs="Arial"/>
+          <w:b/>
+        </w:rPr>
+        <w:t>Genre</w:t>
+      </w:r>
+      <w:r>
+        <w:rPr>
+          <w:rFonts w:ascii="Arial" w:hAnsi="Arial" w:cs="Arial"/>
+        </w:rPr>
+        <w:t xml:space="preserve"> (</w:t>
+      </w:r>
+      <w:r>
+        <w:rPr>
+          <w:rFonts w:ascii="Arial" w:hAnsi="Arial" w:cs="Arial"/>
+        </w:rPr>
+        <w:t>[</w:t>
+      </w:r>
+      <w:r>
+        <w:rPr>
+          <w:rFonts w:ascii="Arial" w:hAnsi="Arial" w:cs="Arial"/>
+        </w:rPr>
+        <w:t>g</w:t>
+      </w:r>
+      <w:r>
+        <w:rPr>
+          <w:rFonts w:ascii="Arial" w:hAnsi="Arial" w:cs="Arial"/>
+        </w:rPr>
+        <w:t>enre</w:t>
+      </w:r>
+      <w:r>
+        <w:rPr>
+          <w:rFonts w:ascii="Arial" w:hAnsi="Arial" w:cs="Arial"/>
+        </w:rPr>
+        <w:t>]</w:t>
+      </w:r>
+      <w:r>
+        <w:rPr>
+          <w:rFonts w:ascii="Arial" w:hAnsi="Arial" w:cs="Arial"/>
+        </w:rPr>
+        <w:t xml:space="preserve">, </w:t>
+      </w:r>
+      <w:proofErr w:type="spellStart"/>
+      <w:r>
+        <w:rPr>
+          <w:rFonts w:ascii="Arial" w:hAnsi="Arial" w:cs="Arial"/>
+        </w:rPr>
+        <w:t>genre_description</w:t>
+      </w:r>
+      <w:proofErr w:type="spellEnd"/>
+      <w:r>
+        <w:rPr>
+          <w:rFonts w:ascii="Arial" w:hAnsi="Arial" w:cs="Arial"/>
+        </w:rPr>
+        <w:t>)</w:t>
+      </w:r>
+    </w:p>
+    <w:p>
+      <w:pPr>
+        <w:rPr>
+          <w:rFonts w:ascii="Arial" w:hAnsi="Arial" w:cs="Arial"/>
+        </w:rPr>
+      </w:pPr>
+      <w:proofErr w:type="spellStart"/>
+      <w:r>
+        <w:rPr>
+          <w:rFonts w:ascii="Arial" w:hAnsi="Arial" w:cs="Arial"/>
+          <w:b/>
+        </w:rPr>
+        <w:t>Book_</w:t>
+      </w:r>
+      <w:proofErr w:type="gramStart"/>
+      <w:r>
+        <w:rPr>
+          <w:rFonts w:ascii="Arial" w:hAnsi="Arial" w:cs="Arial"/>
+          <w:b/>
+        </w:rPr>
+        <w:t>Genre</w:t>
+      </w:r>
+      <w:proofErr w:type="spellEnd"/>
+      <w:r>
+        <w:rPr>
+          <w:rFonts w:ascii="Arial" w:hAnsi="Arial" w:cs="Arial"/>
+        </w:rPr>
+        <w:t>(</w:t>
+      </w:r>
+      <w:proofErr w:type="gramEnd"/>
+      <w:r>
+        <w:rPr>
+          <w:rFonts w:ascii="Arial" w:hAnsi="Arial" w:cs="Arial"/>
+        </w:rPr>
+        <w:t>[</w:t>
+      </w:r>
+      <w:r>
+        <w:rPr>
+          <w:rFonts w:ascii="Arial" w:hAnsi="Arial" w:cs="Arial"/>
+        </w:rPr>
+        <w:t>ISBN, genre</w:t>
+      </w:r>
+      <w:r>
+        <w:rPr>
+          <w:rFonts w:ascii="Arial" w:hAnsi="Arial" w:cs="Arial"/>
+        </w:rPr>
+        <w:t>]</w:t>
+      </w:r>
       <w:r>
         <w:rPr>
           <w:rFonts w:ascii="Arial" w:hAnsi="Arial" w:cs="Arial"/>

</xml_diff>